<commit_message>
2018-02-09 - integrationTestViewAdInformation- Made integration tests for view ad information component. Refactored code and deleted dead code.
</commit_message>
<xml_diff>
--- a/project/umbuy/web/documentation/http_api_documentation.docx
+++ b/project/umbuy/web/documentation/http_api_documentation.docx
@@ -496,15 +496,7 @@
                 <w:sz w:val="24"/>
                 <w:szCs w:val="24"/>
               </w:rPr>
-              <w:t>/ads</w:t>
-            </w:r>
-            <w:r>
-              <w:rPr>
-                <w:rFonts w:ascii="Arial" w:hAnsi="Arial" w:cs="Arial"/>
-                <w:sz w:val="24"/>
-                <w:szCs w:val="24"/>
-              </w:rPr>
-              <w:t>/:id</w:t>
+              <w:t>/ads/:id</w:t>
             </w:r>
           </w:p>
         </w:tc>
@@ -618,6 +610,87 @@
                 <w:szCs w:val="24"/>
               </w:rPr>
               <w:t>It will retrieve the user with the given id from the users table</w:t>
+            </w:r>
+          </w:p>
+        </w:tc>
+      </w:tr>
+      <w:tr>
+        <w:tc>
+          <w:tcPr>
+            <w:cnfStyle w:val="001000000000" w:firstRow="0" w:lastRow="0" w:firstColumn="1" w:lastColumn="0" w:oddVBand="0" w:evenVBand="0" w:oddHBand="0" w:evenHBand="0" w:firstRowFirstColumn="0" w:firstRowLastColumn="0" w:lastRowFirstColumn="0" w:lastRowLastColumn="0"/>
+            <w:tcW w:w="3116" w:type="dxa"/>
+          </w:tcPr>
+          <w:p>
+            <w:pPr>
+              <w:rPr>
+                <w:rFonts w:ascii="Arial" w:hAnsi="Arial" w:cs="Arial"/>
+                <w:sz w:val="24"/>
+                <w:szCs w:val="24"/>
+              </w:rPr>
+            </w:pPr>
+            <w:r>
+              <w:rPr>
+                <w:rFonts w:ascii="Arial" w:hAnsi="Arial" w:cs="Arial"/>
+                <w:sz w:val="24"/>
+                <w:szCs w:val="24"/>
+              </w:rPr>
+              <w:t>POST</w:t>
+            </w:r>
+          </w:p>
+        </w:tc>
+        <w:tc>
+          <w:tcPr>
+            <w:tcW w:w="3117" w:type="dxa"/>
+          </w:tcPr>
+          <w:p>
+            <w:pPr>
+              <w:cnfStyle w:val="000000000000" w:firstRow="0" w:lastRow="0" w:firstColumn="0" w:lastColumn="0" w:oddVBand="0" w:evenVBand="0" w:oddHBand="0" w:evenHBand="0" w:firstRowFirstColumn="0" w:firstRowLastColumn="0" w:lastRowFirstColumn="0" w:lastRowLastColumn="0"/>
+              <w:rPr>
+                <w:rFonts w:ascii="Arial" w:hAnsi="Arial" w:cs="Arial"/>
+                <w:sz w:val="24"/>
+                <w:szCs w:val="24"/>
+              </w:rPr>
+            </w:pPr>
+            <w:r>
+              <w:rPr>
+                <w:rFonts w:ascii="Arial" w:hAnsi="Arial" w:cs="Arial"/>
+                <w:sz w:val="24"/>
+                <w:szCs w:val="24"/>
+              </w:rPr>
+              <w:t>/</w:t>
+            </w:r>
+            <w:proofErr w:type="spellStart"/>
+            <w:r>
+              <w:rPr>
+                <w:rFonts w:ascii="Arial" w:hAnsi="Arial" w:cs="Arial"/>
+                <w:sz w:val="24"/>
+                <w:szCs w:val="24"/>
+              </w:rPr>
+              <w:t>createAd</w:t>
+            </w:r>
+            <w:proofErr w:type="spellEnd"/>
+          </w:p>
+        </w:tc>
+        <w:tc>
+          <w:tcPr>
+            <w:tcW w:w="3117" w:type="dxa"/>
+          </w:tcPr>
+          <w:p>
+            <w:pPr>
+              <w:cnfStyle w:val="000000000000" w:firstRow="0" w:lastRow="0" w:firstColumn="0" w:lastColumn="0" w:oddVBand="0" w:evenVBand="0" w:oddHBand="0" w:evenHBand="0" w:firstRowFirstColumn="0" w:firstRowLastColumn="0" w:lastRowFirstColumn="0" w:lastRowLastColumn="0"/>
+              <w:rPr>
+                <w:rFonts w:ascii="Arial" w:hAnsi="Arial" w:cs="Arial"/>
+                <w:sz w:val="24"/>
+                <w:szCs w:val="24"/>
+              </w:rPr>
+            </w:pPr>
+            <w:r>
+              <w:rPr>
+                <w:rFonts w:ascii="Arial" w:hAnsi="Arial" w:cs="Arial"/>
+                <w:sz w:val="24"/>
+                <w:szCs w:val="24"/>
+              </w:rPr>
+              <w:t>It will save the new advertisement that was created in the advertisement table.</w:t>
             </w:r>
             <w:bookmarkStart w:id="0" w:name="_GoBack"/>
             <w:bookmarkEnd w:id="0"/>

</xml_diff>